<commit_message>
Added test for makeEnd and isEndCell methods for cells.
</commit_message>
<xml_diff>
--- a/Maze_Gameplay.docx
+++ b/Maze_Gameplay.docx
@@ -51,13 +51,7 @@
         </w:numPr>
       </w:pPr>
       <w:r>
-        <w:t xml:space="preserve">Press “t” to get a more </w:t>
-      </w:r>
-      <w:r>
-        <w:t>vertically</w:t>
-      </w:r>
-      <w:r>
-        <w:t xml:space="preserve"> inclined maze</w:t>
+        <w:t>Press “t” to get a more vertically inclined maze</w:t>
       </w:r>
     </w:p>
     <w:p>
@@ -81,7 +75,13 @@
         </w:numPr>
       </w:pPr>
       <w:r>
-        <w:t>Press directional to move the player</w:t>
+        <w:t>Press directional</w:t>
+      </w:r>
+      <w:r>
+        <w:t xml:space="preserve"> keys</w:t>
+      </w:r>
+      <w:r>
+        <w:t xml:space="preserve"> to move the player</w:t>
       </w:r>
     </w:p>
     <w:p>
@@ -107,6 +107,9 @@
       <w:r>
         <w:t>Press “b” solves the maze breadth first</w:t>
       </w:r>
+      <w:r>
+        <w:t xml:space="preserve"> </w:t>
+      </w:r>
     </w:p>
     <w:p>
       <w:pPr>
@@ -117,6 +120,21 @@
         </w:numPr>
       </w:pPr>
       <w:r>
+        <w:t>Press “c” to toggle the construction animation when generating a new maze</w:t>
+      </w:r>
+      <w:r>
+        <w:t xml:space="preserve"> </w:t>
+      </w:r>
+    </w:p>
+    <w:p>
+      <w:pPr>
+        <w:pStyle w:val="ListParagraph"/>
+        <w:numPr>
+          <w:ilvl w:val="0"/>
+          <w:numId w:val="1"/>
+        </w:numPr>
+      </w:pPr>
+      <w:r>
         <w:t>Press “</w:t>
       </w:r>
       <w:proofErr w:type="spellStart"/>
@@ -125,7 +143,7 @@
       </w:r>
       <w:proofErr w:type="spellEnd"/>
       <w:r>
-        <w:t>” to skip the solving animation</w:t>
+        <w:t>” to skip the solving or construction animations</w:t>
       </w:r>
     </w:p>
     <w:p>
@@ -151,8 +169,6 @@
       <w:r>
         <w:t>Meaning more or less horizontal/vertical</w:t>
       </w:r>
-      <w:bookmarkStart w:id="0" w:name="_GoBack"/>
-      <w:bookmarkEnd w:id="0"/>
     </w:p>
     <w:sectPr>
       <w:pgSz w:w="12240" w:h="15840"/>

</xml_diff>